<commit_message>
Add the draft architecture images in a word file. Make a small change in the agenda.
</commit_message>
<xml_diff>
--- a/Documentation/Agendas for meetings/agenda_25_sept.docx
+++ b/Documentation/Agendas for meetings/agenda_25_sept.docx
@@ -49,15 +49,7 @@
         <w:rPr>
           <w:b/>
         </w:rPr>
-        <w:t>Notes</w:t>
-      </w:r>
-      <w:bookmarkStart w:id="0" w:name="_GoBack"/>
-      <w:bookmarkEnd w:id="0"/>
-      <w:r>
-        <w:rPr>
-          <w:b/>
-        </w:rPr>
-        <w:t xml:space="preserve"> taker: </w:t>
+        <w:t xml:space="preserve">Notes taker: </w:t>
       </w:r>
       <w:r>
         <w:t>Tao Hua</w:t>
@@ -177,6 +169,11 @@
       <w:r>
         <w:t>Specific talk (feedback) about the C4 architecture model</w:t>
       </w:r>
+      <w:r>
+        <w:t xml:space="preserve"> drafts</w:t>
+      </w:r>
+      <w:bookmarkStart w:id="0" w:name="_GoBack"/>
+      <w:bookmarkEnd w:id="0"/>
     </w:p>
     <w:p>
       <w:pPr>

</xml_diff>